<commit_message>
Updated work assignment, meaning of copyright year
</commit_message>
<xml_diff>
--- a/docs/meetingnote2023.6.23.docx
+++ b/docs/meetingnote2023.6.23.docx
@@ -484,6 +484,7 @@
       </w:pPr>
       <w:r>
         <w:rPr>
+          <w:noProof/>
           <w:sz w:val="28"/>
           <w:szCs w:val="28"/>
         </w:rPr>
@@ -603,6 +604,7 @@
       </w:pPr>
       <w:r>
         <w:rPr>
+          <w:noProof/>
           <w:sz w:val="28"/>
           <w:szCs w:val="28"/>
         </w:rPr>
@@ -705,6 +707,7 @@
       </w:pPr>
       <w:r>
         <w:rPr>
+          <w:noProof/>
           <w:sz w:val="28"/>
           <w:szCs w:val="28"/>
         </w:rPr>
@@ -1232,6 +1235,94 @@
           <w:szCs w:val="28"/>
         </w:rPr>
         <w:t xml:space="preserve">Fix the problem based on the comments above. </w:t>
+      </w:r>
+    </w:p>
+    <w:p>
+      <w:pPr>
+        <w:pStyle w:val="ListParagraph"/>
+        <w:numPr>
+          <w:ilvl w:val="0"/>
+          <w:numId w:val="3"/>
+        </w:numPr>
+        <w:rPr>
+          <w:sz w:val="28"/>
+          <w:szCs w:val="28"/>
+        </w:rPr>
+      </w:pPr>
+      <w:r>
+        <w:rPr>
+          <w:sz w:val="28"/>
+          <w:szCs w:val="28"/>
+        </w:rPr>
+        <w:t xml:space="preserve">Please change copyright back to 2021, when we first developed </w:t>
+      </w:r>
+      <w:proofErr w:type="spellStart"/>
+      <w:r>
+        <w:rPr>
+          <w:sz w:val="28"/>
+          <w:szCs w:val="28"/>
+        </w:rPr>
+        <w:t>iMedbot</w:t>
+      </w:r>
+      <w:proofErr w:type="spellEnd"/>
+      <w:r>
+        <w:rPr>
+          <w:sz w:val="28"/>
+          <w:szCs w:val="28"/>
+        </w:rPr>
+        <w:t>. See below.</w:t>
+      </w:r>
+    </w:p>
+    <w:p>
+      <w:pPr>
+        <w:pStyle w:val="ListParagraph"/>
+        <w:ind w:left="1080"/>
+        <w:rPr>
+          <w:sz w:val="28"/>
+          <w:szCs w:val="28"/>
+        </w:rPr>
+      </w:pPr>
+      <w:r>
+        <w:rPr>
+          <w:sz w:val="28"/>
+          <w:szCs w:val="28"/>
+        </w:rPr>
+        <w:lastRenderedPageBreak/>
+        <w:drawing>
+          <wp:inline distT="0" distB="0" distL="0" distR="0" wp14:anchorId="21044995" wp14:editId="3A00D510">
+            <wp:extent cx="5943600" cy="2242185"/>
+            <wp:effectExtent l="0" t="0" r="0" b="5715"/>
+            <wp:docPr id="688552321" name="Picture 1" descr="A picture containing text, screenshot, font&#10;&#10;Description automatically generated"/>
+            <wp:cNvGraphicFramePr>
+              <a:graphicFrameLocks xmlns:a="http://schemas.openxmlformats.org/drawingml/2006/main" noChangeAspect="1"/>
+            </wp:cNvGraphicFramePr>
+            <a:graphic xmlns:a="http://schemas.openxmlformats.org/drawingml/2006/main">
+              <a:graphicData uri="http://schemas.openxmlformats.org/drawingml/2006/picture">
+                <pic:pic xmlns:pic="http://schemas.openxmlformats.org/drawingml/2006/picture">
+                  <pic:nvPicPr>
+                    <pic:cNvPr id="688552321" name="Picture 1" descr="A picture containing text, screenshot, font&#10;&#10;Description automatically generated"/>
+                    <pic:cNvPicPr/>
+                  </pic:nvPicPr>
+                  <pic:blipFill>
+                    <a:blip r:embed="rId8"/>
+                    <a:stretch>
+                      <a:fillRect/>
+                    </a:stretch>
+                  </pic:blipFill>
+                  <pic:spPr>
+                    <a:xfrm>
+                      <a:off x="0" y="0"/>
+                      <a:ext cx="5943600" cy="2242185"/>
+                    </a:xfrm>
+                    <a:prstGeom prst="rect">
+                      <a:avLst/>
+                    </a:prstGeom>
+                  </pic:spPr>
+                </pic:pic>
+              </a:graphicData>
+            </a:graphic>
+          </wp:inline>
+        </w:drawing>
       </w:r>
     </w:p>
     <w:p>

</xml_diff>